<commit_message>
Modifico word y agrego node_modules a git_ignore
</commit_message>
<xml_diff>
--- a/SEO - Recipe Book.docx
+++ b/SEO - Recipe Book.docx
@@ -8,35 +8,265 @@
         <w:rPr>
           <w:b/>
           <w:bCs/>
+          <w:lang w:val="en-US"/>
         </w:rPr>
       </w:pPr>
       <w:r>
+        <w:rPr>
+          <w:b/>
+          <w:bCs/>
+          <w:lang w:val="en-US"/>
+        </w:rPr>
+        <w:t>SEO – Recipe Book</w:t>
+      </w:r>
+    </w:p>
+    <w:p>
+      <w:pPr>
+        <w:jc w:val="both"/>
+        <w:rPr>
+          <w:b/>
+          <w:bCs/>
+          <w:lang w:val="en-US"/>
+        </w:rPr>
+      </w:pPr>
+      <w:r>
+        <w:rPr>
+          <w:b/>
+          <w:bCs/>
+          <w:lang w:val="en-US"/>
+        </w:rPr>
+        <w:t>Index.h</w:t>
+      </w:r>
+      <w:r>
+        <w:rPr>
+          <w:b/>
+          <w:bCs/>
+          <w:lang w:val="en-US"/>
+        </w:rPr>
+        <w:t>tml</w:t>
+      </w:r>
+    </w:p>
+    <w:p>
+      <w:pPr>
+        <w:pStyle w:val="Prrafodelista"/>
+        <w:numPr>
+          <w:ilvl w:val="0"/>
+          <w:numId w:val="1"/>
+        </w:numPr>
+        <w:jc w:val="both"/>
+      </w:pPr>
+      <w:r>
+        <w:t>Agregué un título con la etiqueta title con “Recipe Book – Recetas fáciles y baratas”.</w:t>
+      </w:r>
+    </w:p>
+    <w:p>
+      <w:pPr>
+        <w:pStyle w:val="Prrafodelista"/>
+        <w:numPr>
+          <w:ilvl w:val="0"/>
+          <w:numId w:val="1"/>
+        </w:numPr>
+        <w:jc w:val="both"/>
+      </w:pPr>
+      <w:r>
+        <w:t xml:space="preserve">Agregué palabras claves con la meta etiqueta keywords. Palabras claves: </w:t>
+      </w:r>
+    </w:p>
+    <w:p>
+      <w:pPr>
+        <w:pStyle w:val="Prrafodelista"/>
+        <w:numPr>
+          <w:ilvl w:val="0"/>
+          <w:numId w:val="2"/>
+        </w:numPr>
+        <w:jc w:val="both"/>
+      </w:pPr>
+      <w:r>
+        <w:t>Recetas.</w:t>
+      </w:r>
+    </w:p>
+    <w:p>
+      <w:pPr>
+        <w:pStyle w:val="Prrafodelista"/>
+        <w:numPr>
+          <w:ilvl w:val="0"/>
+          <w:numId w:val="2"/>
+        </w:numPr>
+        <w:jc w:val="both"/>
+      </w:pPr>
+      <w:r>
+        <w:t>Cocinar.</w:t>
+      </w:r>
+    </w:p>
+    <w:p>
+      <w:pPr>
+        <w:pStyle w:val="Prrafodelista"/>
+        <w:numPr>
+          <w:ilvl w:val="0"/>
+          <w:numId w:val="2"/>
+        </w:numPr>
+        <w:jc w:val="both"/>
+      </w:pPr>
+      <w:r>
+        <w:t>Barato.</w:t>
+      </w:r>
+    </w:p>
+    <w:p>
+      <w:pPr>
+        <w:pStyle w:val="Prrafodelista"/>
+        <w:numPr>
+          <w:ilvl w:val="0"/>
+          <w:numId w:val="2"/>
+        </w:numPr>
+        <w:jc w:val="both"/>
+      </w:pPr>
+      <w:r>
+        <w:t>Fácil.</w:t>
+      </w:r>
+    </w:p>
+    <w:p>
+      <w:pPr>
+        <w:pStyle w:val="Prrafodelista"/>
+        <w:numPr>
+          <w:ilvl w:val="0"/>
+          <w:numId w:val="2"/>
+        </w:numPr>
+        <w:jc w:val="both"/>
+      </w:pPr>
+      <w:r>
+        <w:t>Comida.</w:t>
+      </w:r>
+    </w:p>
+    <w:p>
+      <w:pPr>
+        <w:pStyle w:val="Prrafodelista"/>
+        <w:numPr>
+          <w:ilvl w:val="0"/>
+          <w:numId w:val="2"/>
+        </w:numPr>
+        <w:jc w:val="both"/>
+      </w:pPr>
+      <w:r>
+        <w:t>Rica.</w:t>
+      </w:r>
+    </w:p>
+    <w:p>
+      <w:pPr>
+        <w:pStyle w:val="Prrafodelista"/>
+        <w:numPr>
+          <w:ilvl w:val="0"/>
+          <w:numId w:val="1"/>
+        </w:numPr>
+        <w:jc w:val="both"/>
+      </w:pPr>
+      <w:r>
+        <w:t>Agregué una descripción con la meta etiqueta description. La descripción: “Recipe Book tiene una colección de recetas para ofrecerte. Además, cuenta con noticias e investigaciones sobre los alimentos para llevar una vida sana”.</w:t>
+      </w:r>
+    </w:p>
+    <w:p>
+      <w:pPr>
+        <w:pStyle w:val="Prrafodelista"/>
+        <w:numPr>
+          <w:ilvl w:val="0"/>
+          <w:numId w:val="1"/>
+        </w:numPr>
+        <w:jc w:val="both"/>
+      </w:pPr>
+      <w:r>
+        <w:t>Encabezados:</w:t>
+      </w:r>
+    </w:p>
+    <w:p>
+      <w:pPr>
+        <w:pStyle w:val="Prrafodelista"/>
+        <w:numPr>
+          <w:ilvl w:val="0"/>
+          <w:numId w:val="2"/>
+        </w:numPr>
+        <w:jc w:val="both"/>
+      </w:pPr>
+      <w:r>
+        <w:t>Agregué un h1 en el header para poner el nombre del sitio web.</w:t>
+      </w:r>
+    </w:p>
+    <w:p>
+      <w:pPr>
+        <w:pStyle w:val="Prrafodelista"/>
+        <w:numPr>
+          <w:ilvl w:val="0"/>
+          <w:numId w:val="2"/>
+        </w:numPr>
+        <w:jc w:val="both"/>
+      </w:pPr>
+      <w:r>
+        <w:t>Agregué un h2 para destacar la receta más importante de esta página.</w:t>
+      </w:r>
+    </w:p>
+    <w:p>
+      <w:pPr>
+        <w:pStyle w:val="Prrafodelista"/>
+        <w:numPr>
+          <w:ilvl w:val="0"/>
+          <w:numId w:val="2"/>
+        </w:numPr>
+        <w:jc w:val="both"/>
+      </w:pPr>
+      <w:r>
+        <w:t xml:space="preserve">Agregué </w:t>
+      </w:r>
+      <w:r>
+        <w:t>h5 que forman parte de los títulos de la lista de recetas.</w:t>
+      </w:r>
+    </w:p>
+    <w:p>
+      <w:pPr>
+        <w:jc w:val="both"/>
         <w:rPr>
           <w:b/>
           <w:bCs/>
         </w:rPr>
-        <w:t>SEO – Recipe Book</w:t>
-      </w:r>
-    </w:p>
-    <w:p>
-      <w:pPr>
-        <w:pStyle w:val="Prrafodelista"/>
-        <w:numPr>
-          <w:ilvl w:val="0"/>
-          <w:numId w:val="1"/>
-        </w:numPr>
-        <w:jc w:val="both"/>
-      </w:pPr>
-      <w:r>
-        <w:t>Agregué un título con la etiqueta title con “Recipe Book – Recetas fáciles y baratas”.</w:t>
-      </w:r>
-    </w:p>
-    <w:p>
-      <w:pPr>
-        <w:pStyle w:val="Prrafodelista"/>
-        <w:numPr>
-          <w:ilvl w:val="0"/>
-          <w:numId w:val="1"/>
+      </w:pPr>
+      <w:r>
+        <w:rPr>
+          <w:b/>
+          <w:bCs/>
+        </w:rPr>
+        <w:t>p</w:t>
+      </w:r>
+      <w:r>
+        <w:rPr>
+          <w:b/>
+          <w:bCs/>
+        </w:rPr>
+        <w:t>ostres</w:t>
+      </w:r>
+      <w:r>
+        <w:rPr>
+          <w:b/>
+          <w:bCs/>
+        </w:rPr>
+        <w:t>.html</w:t>
+      </w:r>
+    </w:p>
+    <w:p>
+      <w:pPr>
+        <w:pStyle w:val="Prrafodelista"/>
+        <w:numPr>
+          <w:ilvl w:val="0"/>
+          <w:numId w:val="8"/>
+        </w:numPr>
+        <w:jc w:val="both"/>
+      </w:pPr>
+      <w:r>
+        <w:t>Agregué un título con la etiqueta title con “Recipe Book – Recetas de postres”.</w:t>
+      </w:r>
+    </w:p>
+    <w:p>
+      <w:pPr>
+        <w:pStyle w:val="Prrafodelista"/>
+        <w:numPr>
+          <w:ilvl w:val="0"/>
+          <w:numId w:val="8"/>
         </w:numPr>
         <w:jc w:val="both"/>
       </w:pPr>
@@ -106,41 +336,54 @@
         <w:jc w:val="both"/>
       </w:pPr>
       <w:r>
-        <w:t>Comida.</w:t>
-      </w:r>
-    </w:p>
-    <w:p>
-      <w:pPr>
-        <w:pStyle w:val="Prrafodelista"/>
-        <w:numPr>
-          <w:ilvl w:val="0"/>
-          <w:numId w:val="2"/>
-        </w:numPr>
-        <w:jc w:val="both"/>
-      </w:pPr>
-      <w:r>
-        <w:t>Rica.</w:t>
-      </w:r>
-    </w:p>
-    <w:p>
-      <w:pPr>
-        <w:pStyle w:val="Prrafodelista"/>
-        <w:numPr>
-          <w:ilvl w:val="0"/>
-          <w:numId w:val="1"/>
-        </w:numPr>
-        <w:jc w:val="both"/>
-      </w:pPr>
-      <w:r>
-        <w:t>Agregué una descripción con la meta etiqueta description. La descripción: “Recipe Book tiene una colección de recetas para ofrecerte. Además, cuenta con noticias e investigaciones sobre los alimentos para llevar una vida sana”.</w:t>
-      </w:r>
-    </w:p>
-    <w:p>
-      <w:pPr>
-        <w:pStyle w:val="Prrafodelista"/>
-        <w:numPr>
-          <w:ilvl w:val="0"/>
-          <w:numId w:val="1"/>
+        <w:t>Postres.</w:t>
+      </w:r>
+    </w:p>
+    <w:p>
+      <w:pPr>
+        <w:pStyle w:val="Prrafodelista"/>
+        <w:numPr>
+          <w:ilvl w:val="0"/>
+          <w:numId w:val="2"/>
+        </w:numPr>
+        <w:jc w:val="both"/>
+      </w:pPr>
+      <w:r>
+        <w:t>Tortas.</w:t>
+      </w:r>
+    </w:p>
+    <w:p>
+      <w:pPr>
+        <w:pStyle w:val="Prrafodelista"/>
+        <w:numPr>
+          <w:ilvl w:val="0"/>
+          <w:numId w:val="2"/>
+        </w:numPr>
+        <w:jc w:val="both"/>
+      </w:pPr>
+      <w:r>
+        <w:t>Rico.</w:t>
+      </w:r>
+    </w:p>
+    <w:p>
+      <w:pPr>
+        <w:pStyle w:val="Prrafodelista"/>
+        <w:numPr>
+          <w:ilvl w:val="0"/>
+          <w:numId w:val="8"/>
+        </w:numPr>
+        <w:jc w:val="both"/>
+      </w:pPr>
+      <w:r>
+        <w:t>Agregué una descripción con la meta etiqueta description. La descripción: “Recetas de postres gourmet. Recetas de postres fáciles para hacer con niños”.</w:t>
+      </w:r>
+    </w:p>
+    <w:p>
+      <w:pPr>
+        <w:pStyle w:val="Prrafodelista"/>
+        <w:numPr>
+          <w:ilvl w:val="0"/>
+          <w:numId w:val="8"/>
         </w:numPr>
         <w:jc w:val="both"/>
       </w:pPr>
@@ -171,24 +414,1123 @@
         <w:jc w:val="both"/>
       </w:pPr>
       <w:r>
-        <w:t>Agregué un h2 para destacar la receta más importante de esta página.</w:t>
-      </w:r>
-    </w:p>
-    <w:p>
-      <w:pPr>
-        <w:pStyle w:val="Prrafodelista"/>
-        <w:numPr>
-          <w:ilvl w:val="0"/>
-          <w:numId w:val="2"/>
-        </w:numPr>
-        <w:jc w:val="both"/>
-      </w:pPr>
-      <w:r>
-        <w:t xml:space="preserve">Agregué </w:t>
-      </w:r>
-      <w:r>
-        <w:t>h5 que forman parte de los títulos de la lista de recetas.</w:t>
-      </w:r>
+        <w:t>Agregué un h2 en el main para poner el titulo de la página.</w:t>
+      </w:r>
+    </w:p>
+    <w:p>
+      <w:pPr>
+        <w:pStyle w:val="Prrafodelista"/>
+        <w:numPr>
+          <w:ilvl w:val="0"/>
+          <w:numId w:val="2"/>
+        </w:numPr>
+        <w:jc w:val="both"/>
+      </w:pPr>
+      <w:r>
+        <w:t>Agregué un h3 en el main para hacer un subtitulo de cuantas recetas tiene la página.</w:t>
+      </w:r>
+    </w:p>
+    <w:p>
+      <w:pPr>
+        <w:pStyle w:val="Prrafodelista"/>
+        <w:numPr>
+          <w:ilvl w:val="0"/>
+          <w:numId w:val="2"/>
+        </w:numPr>
+        <w:jc w:val="both"/>
+      </w:pPr>
+      <w:r>
+        <w:t>Agregué un h2 en el cuerpo de la card para poner el nombre de la receta.</w:t>
+      </w:r>
+    </w:p>
+    <w:p>
+      <w:pPr>
+        <w:pStyle w:val="Prrafodelista"/>
+        <w:numPr>
+          <w:ilvl w:val="0"/>
+          <w:numId w:val="2"/>
+        </w:numPr>
+        <w:jc w:val="both"/>
+      </w:pPr>
+      <w:r>
+        <w:t>Agregué un h2 en la card de etiquetas del main para identificar cuales son las recetas relacionadas.</w:t>
+      </w:r>
+    </w:p>
+    <w:p>
+      <w:pPr>
+        <w:pStyle w:val="Prrafodelista"/>
+        <w:numPr>
+          <w:ilvl w:val="0"/>
+          <w:numId w:val="2"/>
+        </w:numPr>
+        <w:jc w:val="both"/>
+      </w:pPr>
+      <w:r>
+        <w:t>Agregué un h2 en la card de etiquetas del aside para identificar de que se habla hoy.</w:t>
+      </w:r>
+    </w:p>
+    <w:p>
+      <w:pPr>
+        <w:pStyle w:val="Prrafodelista"/>
+        <w:numPr>
+          <w:ilvl w:val="0"/>
+          <w:numId w:val="2"/>
+        </w:numPr>
+        <w:jc w:val="both"/>
+      </w:pPr>
+      <w:r>
+        <w:t>Agregué un h2 en el newletter para identificarlo.</w:t>
+      </w:r>
+    </w:p>
+    <w:p>
+      <w:pPr>
+        <w:jc w:val="both"/>
+        <w:rPr>
+          <w:b/>
+          <w:bCs/>
+        </w:rPr>
+      </w:pPr>
+      <w:r>
+        <w:rPr>
+          <w:b/>
+          <w:bCs/>
+        </w:rPr>
+        <w:t>a</w:t>
+      </w:r>
+      <w:r>
+        <w:rPr>
+          <w:b/>
+          <w:bCs/>
+        </w:rPr>
+        <w:t>rroz</w:t>
+      </w:r>
+      <w:r>
+        <w:rPr>
+          <w:b/>
+          <w:bCs/>
+        </w:rPr>
+        <w:t>.html</w:t>
+      </w:r>
+    </w:p>
+    <w:p>
+      <w:pPr>
+        <w:pStyle w:val="Prrafodelista"/>
+        <w:numPr>
+          <w:ilvl w:val="0"/>
+          <w:numId w:val="5"/>
+        </w:numPr>
+        <w:jc w:val="both"/>
+      </w:pPr>
+      <w:r>
+        <w:t>Agregué un título con la etiqueta title con “Recipe Book –</w:t>
+      </w:r>
+      <w:r>
+        <w:t xml:space="preserve"> Arroz</w:t>
+      </w:r>
+      <w:r>
+        <w:t>”.</w:t>
+      </w:r>
+    </w:p>
+    <w:p>
+      <w:pPr>
+        <w:pStyle w:val="Prrafodelista"/>
+        <w:numPr>
+          <w:ilvl w:val="0"/>
+          <w:numId w:val="5"/>
+        </w:numPr>
+        <w:jc w:val="both"/>
+      </w:pPr>
+      <w:r>
+        <w:t xml:space="preserve">Agregué palabras claves con la meta etiqueta keywords. Palabras claves: </w:t>
+      </w:r>
+    </w:p>
+    <w:p>
+      <w:pPr>
+        <w:pStyle w:val="Prrafodelista"/>
+        <w:numPr>
+          <w:ilvl w:val="0"/>
+          <w:numId w:val="2"/>
+        </w:numPr>
+        <w:jc w:val="both"/>
+      </w:pPr>
+      <w:r>
+        <w:t>Recetas.</w:t>
+      </w:r>
+    </w:p>
+    <w:p>
+      <w:pPr>
+        <w:pStyle w:val="Prrafodelista"/>
+        <w:numPr>
+          <w:ilvl w:val="0"/>
+          <w:numId w:val="2"/>
+        </w:numPr>
+        <w:jc w:val="both"/>
+      </w:pPr>
+      <w:r>
+        <w:t>Cocinar.</w:t>
+      </w:r>
+    </w:p>
+    <w:p>
+      <w:pPr>
+        <w:pStyle w:val="Prrafodelista"/>
+        <w:numPr>
+          <w:ilvl w:val="0"/>
+          <w:numId w:val="2"/>
+        </w:numPr>
+        <w:jc w:val="both"/>
+      </w:pPr>
+      <w:r>
+        <w:t>B</w:t>
+      </w:r>
+      <w:r>
+        <w:t>lanco</w:t>
+      </w:r>
+      <w:r>
+        <w:t>.</w:t>
+      </w:r>
+    </w:p>
+    <w:p>
+      <w:pPr>
+        <w:pStyle w:val="Prrafodelista"/>
+        <w:numPr>
+          <w:ilvl w:val="0"/>
+          <w:numId w:val="2"/>
+        </w:numPr>
+        <w:jc w:val="both"/>
+      </w:pPr>
+      <w:r>
+        <w:lastRenderedPageBreak/>
+        <w:t>Negro</w:t>
+      </w:r>
+      <w:r>
+        <w:t>.</w:t>
+      </w:r>
+    </w:p>
+    <w:p>
+      <w:pPr>
+        <w:pStyle w:val="Prrafodelista"/>
+        <w:numPr>
+          <w:ilvl w:val="0"/>
+          <w:numId w:val="2"/>
+        </w:numPr>
+        <w:jc w:val="both"/>
+      </w:pPr>
+      <w:r>
+        <w:t>Arroz</w:t>
+      </w:r>
+      <w:r>
+        <w:t>.</w:t>
+      </w:r>
+    </w:p>
+    <w:p>
+      <w:pPr>
+        <w:pStyle w:val="Prrafodelista"/>
+        <w:numPr>
+          <w:ilvl w:val="0"/>
+          <w:numId w:val="2"/>
+        </w:numPr>
+        <w:jc w:val="both"/>
+      </w:pPr>
+      <w:r>
+        <w:t>Paella</w:t>
+      </w:r>
+      <w:r>
+        <w:t>.</w:t>
+      </w:r>
+    </w:p>
+    <w:p>
+      <w:pPr>
+        <w:pStyle w:val="Prrafodelista"/>
+        <w:numPr>
+          <w:ilvl w:val="0"/>
+          <w:numId w:val="2"/>
+        </w:numPr>
+        <w:jc w:val="both"/>
+      </w:pPr>
+      <w:r>
+        <w:t>Rico.</w:t>
+      </w:r>
+    </w:p>
+    <w:p>
+      <w:pPr>
+        <w:pStyle w:val="Prrafodelista"/>
+        <w:numPr>
+          <w:ilvl w:val="0"/>
+          <w:numId w:val="5"/>
+        </w:numPr>
+        <w:jc w:val="both"/>
+      </w:pPr>
+      <w:r>
+        <w:t>Agregué una descripción con la meta etiqueta description. La descripción: “Receta</w:t>
+      </w:r>
+      <w:r>
+        <w:t xml:space="preserve">s con arroz, aprendé a cocinar el arroz de diferentes formas para incluirlo en más comidas </w:t>
+      </w:r>
+      <w:r>
+        <w:t>”.</w:t>
+      </w:r>
+    </w:p>
+    <w:p>
+      <w:pPr>
+        <w:pStyle w:val="Prrafodelista"/>
+        <w:numPr>
+          <w:ilvl w:val="0"/>
+          <w:numId w:val="5"/>
+        </w:numPr>
+        <w:jc w:val="both"/>
+      </w:pPr>
+      <w:r>
+        <w:t>Encabezados:</w:t>
+      </w:r>
+    </w:p>
+    <w:p>
+      <w:pPr>
+        <w:pStyle w:val="Prrafodelista"/>
+        <w:numPr>
+          <w:ilvl w:val="0"/>
+          <w:numId w:val="2"/>
+        </w:numPr>
+        <w:jc w:val="both"/>
+      </w:pPr>
+      <w:r>
+        <w:t>Agregué un h1 en el header para poner el nombre del sitio web.</w:t>
+      </w:r>
+    </w:p>
+    <w:p>
+      <w:pPr>
+        <w:pStyle w:val="Prrafodelista"/>
+        <w:numPr>
+          <w:ilvl w:val="0"/>
+          <w:numId w:val="2"/>
+        </w:numPr>
+        <w:jc w:val="both"/>
+      </w:pPr>
+      <w:r>
+        <w:t>Agregué un h2 en el main para poner el titulo de la página.</w:t>
+      </w:r>
+    </w:p>
+    <w:p>
+      <w:pPr>
+        <w:pStyle w:val="Prrafodelista"/>
+        <w:numPr>
+          <w:ilvl w:val="0"/>
+          <w:numId w:val="2"/>
+        </w:numPr>
+        <w:jc w:val="both"/>
+      </w:pPr>
+      <w:r>
+        <w:t>Agregué un h3 en el main para hacer un subtitulo de cuantas recetas tiene la página.</w:t>
+      </w:r>
+    </w:p>
+    <w:p>
+      <w:pPr>
+        <w:pStyle w:val="Prrafodelista"/>
+        <w:numPr>
+          <w:ilvl w:val="0"/>
+          <w:numId w:val="2"/>
+        </w:numPr>
+        <w:jc w:val="both"/>
+      </w:pPr>
+      <w:r>
+        <w:t>Agregué un h2 en el cuerpo de la card para poner el nombre de la receta.</w:t>
+      </w:r>
+    </w:p>
+    <w:p>
+      <w:pPr>
+        <w:pStyle w:val="Prrafodelista"/>
+        <w:numPr>
+          <w:ilvl w:val="0"/>
+          <w:numId w:val="2"/>
+        </w:numPr>
+        <w:jc w:val="both"/>
+      </w:pPr>
+      <w:r>
+        <w:t>Agregué un h2 en la card de etiquetas del main para identificar cuales son las recetas relacionadas.</w:t>
+      </w:r>
+    </w:p>
+    <w:p>
+      <w:pPr>
+        <w:pStyle w:val="Prrafodelista"/>
+        <w:numPr>
+          <w:ilvl w:val="0"/>
+          <w:numId w:val="2"/>
+        </w:numPr>
+        <w:jc w:val="both"/>
+      </w:pPr>
+      <w:r>
+        <w:t>Agregué un h2 en la card de etiquetas del aside para identificar de que se habla hoy.</w:t>
+      </w:r>
+    </w:p>
+    <w:p>
+      <w:pPr>
+        <w:pStyle w:val="Prrafodelista"/>
+        <w:numPr>
+          <w:ilvl w:val="0"/>
+          <w:numId w:val="2"/>
+        </w:numPr>
+        <w:jc w:val="both"/>
+      </w:pPr>
+      <w:r>
+        <w:t>Agregué un h2 en el newletter para identificarlo.</w:t>
+      </w:r>
+    </w:p>
+    <w:p>
+      <w:pPr>
+        <w:jc w:val="both"/>
+        <w:rPr>
+          <w:b/>
+          <w:bCs/>
+        </w:rPr>
+      </w:pPr>
+      <w:r>
+        <w:rPr>
+          <w:b/>
+          <w:bCs/>
+        </w:rPr>
+        <w:t>l</w:t>
+      </w:r>
+      <w:r>
+        <w:rPr>
+          <w:b/>
+          <w:bCs/>
+        </w:rPr>
+        <w:t>egumbres-guisos</w:t>
+      </w:r>
+      <w:r>
+        <w:rPr>
+          <w:b/>
+          <w:bCs/>
+        </w:rPr>
+        <w:t>.html</w:t>
+      </w:r>
+    </w:p>
+    <w:p>
+      <w:pPr>
+        <w:pStyle w:val="Prrafodelista"/>
+        <w:numPr>
+          <w:ilvl w:val="0"/>
+          <w:numId w:val="6"/>
+        </w:numPr>
+        <w:jc w:val="both"/>
+      </w:pPr>
+      <w:r>
+        <w:t xml:space="preserve">Agregué un título con la etiqueta title con “Recipe Book – Recetas </w:t>
+      </w:r>
+      <w:r>
+        <w:t>de guisos con legumbres</w:t>
+      </w:r>
+      <w:r>
+        <w:t>”.</w:t>
+      </w:r>
+    </w:p>
+    <w:p>
+      <w:pPr>
+        <w:pStyle w:val="Prrafodelista"/>
+        <w:numPr>
+          <w:ilvl w:val="0"/>
+          <w:numId w:val="6"/>
+        </w:numPr>
+        <w:jc w:val="both"/>
+      </w:pPr>
+      <w:r>
+        <w:t xml:space="preserve">Agregué palabras claves con la meta etiqueta keywords. Palabras claves: </w:t>
+      </w:r>
+    </w:p>
+    <w:p>
+      <w:pPr>
+        <w:pStyle w:val="Prrafodelista"/>
+        <w:numPr>
+          <w:ilvl w:val="0"/>
+          <w:numId w:val="2"/>
+        </w:numPr>
+        <w:jc w:val="both"/>
+      </w:pPr>
+      <w:r>
+        <w:t>Recetas.</w:t>
+      </w:r>
+    </w:p>
+    <w:p>
+      <w:pPr>
+        <w:pStyle w:val="Prrafodelista"/>
+        <w:numPr>
+          <w:ilvl w:val="0"/>
+          <w:numId w:val="2"/>
+        </w:numPr>
+        <w:jc w:val="both"/>
+      </w:pPr>
+      <w:r>
+        <w:t>Cocinar.</w:t>
+      </w:r>
+    </w:p>
+    <w:p>
+      <w:pPr>
+        <w:pStyle w:val="Prrafodelista"/>
+        <w:numPr>
+          <w:ilvl w:val="0"/>
+          <w:numId w:val="2"/>
+        </w:numPr>
+        <w:jc w:val="both"/>
+      </w:pPr>
+      <w:r>
+        <w:t>Edamame</w:t>
+      </w:r>
+      <w:r>
+        <w:t>.</w:t>
+      </w:r>
+    </w:p>
+    <w:p>
+      <w:pPr>
+        <w:pStyle w:val="Prrafodelista"/>
+        <w:numPr>
+          <w:ilvl w:val="0"/>
+          <w:numId w:val="2"/>
+        </w:numPr>
+        <w:jc w:val="both"/>
+      </w:pPr>
+      <w:r>
+        <w:t>Guiso</w:t>
+      </w:r>
+      <w:r>
+        <w:t>.</w:t>
+      </w:r>
+    </w:p>
+    <w:p>
+      <w:pPr>
+        <w:pStyle w:val="Prrafodelista"/>
+        <w:numPr>
+          <w:ilvl w:val="0"/>
+          <w:numId w:val="2"/>
+        </w:numPr>
+        <w:jc w:val="both"/>
+      </w:pPr>
+      <w:r>
+        <w:t>Lentejas</w:t>
+      </w:r>
+      <w:r>
+        <w:t>.</w:t>
+      </w:r>
+    </w:p>
+    <w:p>
+      <w:pPr>
+        <w:pStyle w:val="Prrafodelista"/>
+        <w:numPr>
+          <w:ilvl w:val="0"/>
+          <w:numId w:val="2"/>
+        </w:numPr>
+        <w:jc w:val="both"/>
+      </w:pPr>
+      <w:r>
+        <w:t>Legumbres</w:t>
+      </w:r>
+      <w:r>
+        <w:t>.</w:t>
+      </w:r>
+    </w:p>
+    <w:p>
+      <w:pPr>
+        <w:pStyle w:val="Prrafodelista"/>
+        <w:numPr>
+          <w:ilvl w:val="0"/>
+          <w:numId w:val="2"/>
+        </w:numPr>
+        <w:jc w:val="both"/>
+      </w:pPr>
+      <w:r>
+        <w:t>Rico.</w:t>
+      </w:r>
+    </w:p>
+    <w:p>
+      <w:pPr>
+        <w:pStyle w:val="Prrafodelista"/>
+        <w:numPr>
+          <w:ilvl w:val="0"/>
+          <w:numId w:val="6"/>
+        </w:numPr>
+        <w:jc w:val="both"/>
+      </w:pPr>
+      <w:r>
+        <w:t>Agregué una descripción con la meta etiqueta description. La descripción: “Recetas</w:t>
+      </w:r>
+      <w:r>
+        <w:t xml:space="preserve"> de guisos con legumbres, para cocinar para varias personas</w:t>
+      </w:r>
+      <w:r>
+        <w:t>”.</w:t>
+      </w:r>
+    </w:p>
+    <w:p>
+      <w:pPr>
+        <w:pStyle w:val="Prrafodelista"/>
+        <w:numPr>
+          <w:ilvl w:val="0"/>
+          <w:numId w:val="6"/>
+        </w:numPr>
+        <w:jc w:val="both"/>
+      </w:pPr>
+      <w:r>
+        <w:t>Encabezados:</w:t>
+      </w:r>
+    </w:p>
+    <w:p>
+      <w:pPr>
+        <w:pStyle w:val="Prrafodelista"/>
+        <w:numPr>
+          <w:ilvl w:val="0"/>
+          <w:numId w:val="2"/>
+        </w:numPr>
+        <w:jc w:val="both"/>
+      </w:pPr>
+      <w:r>
+        <w:t>Agregué un h1 en el header para poner el nombre del sitio web.</w:t>
+      </w:r>
+    </w:p>
+    <w:p>
+      <w:pPr>
+        <w:pStyle w:val="Prrafodelista"/>
+        <w:numPr>
+          <w:ilvl w:val="0"/>
+          <w:numId w:val="2"/>
+        </w:numPr>
+        <w:jc w:val="both"/>
+      </w:pPr>
+      <w:r>
+        <w:t>Agregué un h2 en el main para poner el titulo de la página.</w:t>
+      </w:r>
+    </w:p>
+    <w:p>
+      <w:pPr>
+        <w:pStyle w:val="Prrafodelista"/>
+        <w:numPr>
+          <w:ilvl w:val="0"/>
+          <w:numId w:val="2"/>
+        </w:numPr>
+        <w:jc w:val="both"/>
+      </w:pPr>
+      <w:r>
+        <w:t>Agregué un h3 en el main para hacer un subtitulo de cuantas recetas tiene la página.</w:t>
+      </w:r>
+    </w:p>
+    <w:p>
+      <w:pPr>
+        <w:pStyle w:val="Prrafodelista"/>
+        <w:numPr>
+          <w:ilvl w:val="0"/>
+          <w:numId w:val="2"/>
+        </w:numPr>
+        <w:jc w:val="both"/>
+      </w:pPr>
+      <w:r>
+        <w:t>Agregué un h2 en el cuerpo de la card para poner el nombre de la receta.</w:t>
+      </w:r>
+    </w:p>
+    <w:p>
+      <w:pPr>
+        <w:pStyle w:val="Prrafodelista"/>
+        <w:numPr>
+          <w:ilvl w:val="0"/>
+          <w:numId w:val="2"/>
+        </w:numPr>
+        <w:jc w:val="both"/>
+      </w:pPr>
+      <w:r>
+        <w:t>Agregué un h2 en la card de etiquetas del main para identificar cuales son las recetas relacionadas.</w:t>
+      </w:r>
+    </w:p>
+    <w:p>
+      <w:pPr>
+        <w:pStyle w:val="Prrafodelista"/>
+        <w:numPr>
+          <w:ilvl w:val="0"/>
+          <w:numId w:val="2"/>
+        </w:numPr>
+        <w:jc w:val="both"/>
+      </w:pPr>
+      <w:r>
+        <w:t>Agregué un h2 en la card de etiquetas del aside para identificar de que se habla hoy.</w:t>
+      </w:r>
+    </w:p>
+    <w:p>
+      <w:pPr>
+        <w:pStyle w:val="Prrafodelista"/>
+        <w:numPr>
+          <w:ilvl w:val="0"/>
+          <w:numId w:val="2"/>
+        </w:numPr>
+        <w:jc w:val="both"/>
+      </w:pPr>
+      <w:r>
+        <w:t>Agregué un h2 en el newletter para identificarlo.</w:t>
+      </w:r>
+    </w:p>
+    <w:p>
+      <w:pPr>
+        <w:jc w:val="both"/>
+        <w:rPr>
+          <w:b/>
+          <w:bCs/>
+        </w:rPr>
+      </w:pPr>
+      <w:r>
+        <w:rPr>
+          <w:b/>
+          <w:bCs/>
+          <w:u w:val="single"/>
+        </w:rPr>
+        <w:t>verduras</w:t>
+      </w:r>
+      <w:r>
+        <w:rPr>
+          <w:b/>
+          <w:bCs/>
+        </w:rPr>
+        <w:t>-hortalizas.html</w:t>
+      </w:r>
+    </w:p>
+    <w:p>
+      <w:pPr>
+        <w:pStyle w:val="Prrafodelista"/>
+        <w:numPr>
+          <w:ilvl w:val="0"/>
+          <w:numId w:val="7"/>
+        </w:numPr>
+        <w:jc w:val="both"/>
+      </w:pPr>
+      <w:r>
+        <w:t xml:space="preserve">Agregué un título con la etiqueta title con “Recipe Book – </w:t>
+      </w:r>
+      <w:r>
+        <w:t>Verduras y hortalizas</w:t>
+      </w:r>
+      <w:r>
+        <w:t>”.</w:t>
+      </w:r>
+    </w:p>
+    <w:p>
+      <w:pPr>
+        <w:pStyle w:val="Prrafodelista"/>
+        <w:numPr>
+          <w:ilvl w:val="0"/>
+          <w:numId w:val="7"/>
+        </w:numPr>
+        <w:jc w:val="both"/>
+      </w:pPr>
+      <w:r>
+        <w:t xml:space="preserve">Agregué palabras claves con la meta etiqueta keywords. Palabras claves: </w:t>
+      </w:r>
+    </w:p>
+    <w:p>
+      <w:pPr>
+        <w:pStyle w:val="Prrafodelista"/>
+        <w:numPr>
+          <w:ilvl w:val="0"/>
+          <w:numId w:val="2"/>
+        </w:numPr>
+        <w:jc w:val="both"/>
+      </w:pPr>
+      <w:r>
+        <w:t>Recetas.</w:t>
+      </w:r>
+    </w:p>
+    <w:p>
+      <w:pPr>
+        <w:pStyle w:val="Prrafodelista"/>
+        <w:numPr>
+          <w:ilvl w:val="0"/>
+          <w:numId w:val="2"/>
+        </w:numPr>
+        <w:jc w:val="both"/>
+      </w:pPr>
+      <w:r>
+        <w:t>Saludable</w:t>
+      </w:r>
+      <w:r>
+        <w:t>.</w:t>
+      </w:r>
+    </w:p>
+    <w:p>
+      <w:pPr>
+        <w:pStyle w:val="Prrafodelista"/>
+        <w:numPr>
+          <w:ilvl w:val="0"/>
+          <w:numId w:val="2"/>
+        </w:numPr>
+        <w:jc w:val="both"/>
+      </w:pPr>
+      <w:r>
+        <w:t>Cocinar</w:t>
+      </w:r>
+      <w:r>
+        <w:t>.</w:t>
+      </w:r>
+    </w:p>
+    <w:p>
+      <w:pPr>
+        <w:pStyle w:val="Prrafodelista"/>
+        <w:numPr>
+          <w:ilvl w:val="0"/>
+          <w:numId w:val="2"/>
+        </w:numPr>
+        <w:jc w:val="both"/>
+      </w:pPr>
+      <w:r>
+        <w:t>Verduras</w:t>
+      </w:r>
+      <w:r>
+        <w:t>.</w:t>
+      </w:r>
+    </w:p>
+    <w:p>
+      <w:pPr>
+        <w:pStyle w:val="Prrafodelista"/>
+        <w:numPr>
+          <w:ilvl w:val="0"/>
+          <w:numId w:val="2"/>
+        </w:numPr>
+        <w:jc w:val="both"/>
+      </w:pPr>
+      <w:r>
+        <w:lastRenderedPageBreak/>
+        <w:t>Hortalizas</w:t>
+      </w:r>
+      <w:r>
+        <w:t>.</w:t>
+      </w:r>
+    </w:p>
+    <w:p>
+      <w:pPr>
+        <w:pStyle w:val="Prrafodelista"/>
+        <w:numPr>
+          <w:ilvl w:val="0"/>
+          <w:numId w:val="2"/>
+        </w:numPr>
+        <w:jc w:val="both"/>
+      </w:pPr>
+      <w:r>
+        <w:t>Hervir</w:t>
+      </w:r>
+      <w:r>
+        <w:t>.</w:t>
+      </w:r>
+    </w:p>
+    <w:p>
+      <w:pPr>
+        <w:pStyle w:val="Prrafodelista"/>
+        <w:numPr>
+          <w:ilvl w:val="0"/>
+          <w:numId w:val="2"/>
+        </w:numPr>
+        <w:jc w:val="both"/>
+      </w:pPr>
+      <w:r>
+        <w:t>Rico.</w:t>
+      </w:r>
+    </w:p>
+    <w:p>
+      <w:pPr>
+        <w:pStyle w:val="Prrafodelista"/>
+        <w:numPr>
+          <w:ilvl w:val="0"/>
+          <w:numId w:val="7"/>
+        </w:numPr>
+        <w:jc w:val="both"/>
+      </w:pPr>
+      <w:r>
+        <w:t>Agregué una descripción con la meta etiqueta description. La descripción: “</w:t>
+      </w:r>
+      <w:r>
+        <w:t>Recetas con verduras para que tus hijos coman más saludable.</w:t>
+      </w:r>
+      <w:r>
+        <w:t>”.</w:t>
+      </w:r>
+    </w:p>
+    <w:p>
+      <w:pPr>
+        <w:pStyle w:val="Prrafodelista"/>
+        <w:numPr>
+          <w:ilvl w:val="0"/>
+          <w:numId w:val="7"/>
+        </w:numPr>
+        <w:jc w:val="both"/>
+      </w:pPr>
+      <w:r>
+        <w:t>Encabezados:</w:t>
+      </w:r>
+    </w:p>
+    <w:p>
+      <w:pPr>
+        <w:pStyle w:val="Prrafodelista"/>
+        <w:numPr>
+          <w:ilvl w:val="0"/>
+          <w:numId w:val="2"/>
+        </w:numPr>
+        <w:jc w:val="both"/>
+      </w:pPr>
+      <w:r>
+        <w:t>Agregué un h1 en el header para poner el nombre del sitio web.</w:t>
+      </w:r>
+    </w:p>
+    <w:p>
+      <w:pPr>
+        <w:pStyle w:val="Prrafodelista"/>
+        <w:numPr>
+          <w:ilvl w:val="0"/>
+          <w:numId w:val="2"/>
+        </w:numPr>
+        <w:jc w:val="both"/>
+      </w:pPr>
+      <w:r>
+        <w:t>Agregué un h2 en el main para poner el titulo de la página.</w:t>
+      </w:r>
+    </w:p>
+    <w:p>
+      <w:pPr>
+        <w:pStyle w:val="Prrafodelista"/>
+        <w:numPr>
+          <w:ilvl w:val="0"/>
+          <w:numId w:val="2"/>
+        </w:numPr>
+        <w:jc w:val="both"/>
+      </w:pPr>
+      <w:r>
+        <w:t>Agregué un h3 en el main para hacer un subtitulo de cuantas recetas tiene la página.</w:t>
+      </w:r>
+    </w:p>
+    <w:p>
+      <w:pPr>
+        <w:pStyle w:val="Prrafodelista"/>
+        <w:numPr>
+          <w:ilvl w:val="0"/>
+          <w:numId w:val="2"/>
+        </w:numPr>
+        <w:jc w:val="both"/>
+      </w:pPr>
+      <w:r>
+        <w:t>Agregué un h2 en el cuerpo de la card para poner el nombre de la receta.</w:t>
+      </w:r>
+    </w:p>
+    <w:p>
+      <w:pPr>
+        <w:pStyle w:val="Prrafodelista"/>
+        <w:numPr>
+          <w:ilvl w:val="0"/>
+          <w:numId w:val="2"/>
+        </w:numPr>
+        <w:jc w:val="both"/>
+      </w:pPr>
+      <w:r>
+        <w:t>Agregué un h2 en la card de etiquetas del main para identificar cuales son las recetas relacionadas.</w:t>
+      </w:r>
+    </w:p>
+    <w:p>
+      <w:pPr>
+        <w:pStyle w:val="Prrafodelista"/>
+        <w:numPr>
+          <w:ilvl w:val="0"/>
+          <w:numId w:val="2"/>
+        </w:numPr>
+        <w:jc w:val="both"/>
+      </w:pPr>
+      <w:r>
+        <w:t>Agregué un h2 en la card de etiquetas del aside para identificar de que se habla hoy.</w:t>
+      </w:r>
+    </w:p>
+    <w:p>
+      <w:pPr>
+        <w:pStyle w:val="Prrafodelista"/>
+        <w:numPr>
+          <w:ilvl w:val="0"/>
+          <w:numId w:val="2"/>
+        </w:numPr>
+        <w:jc w:val="both"/>
+      </w:pPr>
+      <w:r>
+        <w:t>Agregué un h2 en el newletter para identificarlo.</w:t>
+      </w:r>
+    </w:p>
+    <w:p>
+      <w:pPr>
+        <w:jc w:val="both"/>
+      </w:pPr>
+    </w:p>
+    <w:p>
+      <w:pPr>
+        <w:jc w:val="both"/>
+        <w:rPr>
+          <w:b/>
+          <w:bCs/>
+          <w:u w:val="single"/>
+        </w:rPr>
+      </w:pPr>
+      <w:r>
+        <w:rPr>
+          <w:b/>
+          <w:bCs/>
+        </w:rPr>
+        <w:t>Optimización de imágenes</w:t>
+      </w:r>
+      <w:r>
+        <w:rPr>
+          <w:b/>
+          <w:bCs/>
+        </w:rPr>
+        <w:t xml:space="preserve"> – compresión de imágenes</w:t>
+      </w:r>
+    </w:p>
+    <w:p>
+      <w:pPr>
+        <w:jc w:val="both"/>
+      </w:pPr>
+      <w:r>
+        <w:rPr>
+          <w:noProof/>
+        </w:rPr>
+        <w:drawing>
+          <wp:inline distT="0" distB="0" distL="0" distR="0" wp14:anchorId="0E42D0E3" wp14:editId="122CEF62">
+            <wp:extent cx="5400040" cy="1918335"/>
+            <wp:effectExtent l="0" t="0" r="0" b="5715"/>
+            <wp:docPr id="1" name="Imagen 1" descr="Interfaz de usuario gráfica, Aplicación&#10;&#10;Descripción generada automáticamente"/>
+            <wp:cNvGraphicFramePr>
+              <a:graphicFrameLocks xmlns:a="http://schemas.openxmlformats.org/drawingml/2006/main" noChangeAspect="1"/>
+            </wp:cNvGraphicFramePr>
+            <a:graphic xmlns:a="http://schemas.openxmlformats.org/drawingml/2006/main">
+              <a:graphicData uri="http://schemas.openxmlformats.org/drawingml/2006/picture">
+                <pic:pic xmlns:pic="http://schemas.openxmlformats.org/drawingml/2006/picture">
+                  <pic:nvPicPr>
+                    <pic:cNvPr id="1" name="Imagen 1" descr="Interfaz de usuario gráfica, Aplicación&#10;&#10;Descripción generada automáticamente"/>
+                    <pic:cNvPicPr/>
+                  </pic:nvPicPr>
+                  <pic:blipFill>
+                    <a:blip r:embed="rId5"/>
+                    <a:stretch>
+                      <a:fillRect/>
+                    </a:stretch>
+                  </pic:blipFill>
+                  <pic:spPr>
+                    <a:xfrm>
+                      <a:off x="0" y="0"/>
+                      <a:ext cx="5400040" cy="1918335"/>
+                    </a:xfrm>
+                    <a:prstGeom prst="rect">
+                      <a:avLst/>
+                    </a:prstGeom>
+                  </pic:spPr>
+                </pic:pic>
+              </a:graphicData>
+            </a:graphic>
+          </wp:inline>
+        </w:drawing>
+      </w:r>
+    </w:p>
+    <w:p>
+      <w:pPr>
+        <w:jc w:val="both"/>
+        <w:rPr>
+          <w:u w:val="single"/>
+        </w:rPr>
+      </w:pPr>
+      <w:r>
+        <w:t>Hecho con todas las imágenes del proyecto.</w:t>
+      </w:r>
+    </w:p>
+    <w:p>
+      <w:pPr>
+        <w:jc w:val="both"/>
+        <w:rPr>
+          <w:b/>
+          <w:bCs/>
+          <w:lang w:val="en-US"/>
+        </w:rPr>
+      </w:pPr>
+      <w:r>
+        <w:rPr>
+          <w:b/>
+          <w:bCs/>
+          <w:lang w:val="en-US"/>
+        </w:rPr>
+        <w:t>Git-ignore (Node_modules)</w:t>
+      </w:r>
+    </w:p>
+    <w:p>
+      <w:pPr>
+        <w:jc w:val="both"/>
+        <w:rPr>
+          <w:u w:val="single"/>
+        </w:rPr>
+      </w:pPr>
+      <w:r>
+        <w:t>Esto lo hago para d</w:t>
+      </w:r>
+      <w:r>
+        <w:t>isminuir el espacio de la carpeta del proyecto suponiendo que el usuario tiene instalado node</w:t>
+      </w:r>
+    </w:p>
+    <w:p>
+      <w:pPr>
+        <w:jc w:val="both"/>
+      </w:pPr>
+      <w:r>
+        <w:rPr>
+          <w:noProof/>
+        </w:rPr>
+        <w:drawing>
+          <wp:inline distT="0" distB="0" distL="0" distR="0" wp14:anchorId="41EAD665" wp14:editId="3CB0FF0F">
+            <wp:extent cx="5400040" cy="1657350"/>
+            <wp:effectExtent l="0" t="0" r="0" b="0"/>
+            <wp:docPr id="2" name="Imagen 2" descr="Interfaz de usuario gráfica, Texto, Aplicación&#10;&#10;Descripción generada automáticamente"/>
+            <wp:cNvGraphicFramePr>
+              <a:graphicFrameLocks xmlns:a="http://schemas.openxmlformats.org/drawingml/2006/main" noChangeAspect="1"/>
+            </wp:cNvGraphicFramePr>
+            <a:graphic xmlns:a="http://schemas.openxmlformats.org/drawingml/2006/main">
+              <a:graphicData uri="http://schemas.openxmlformats.org/drawingml/2006/picture">
+                <pic:pic xmlns:pic="http://schemas.openxmlformats.org/drawingml/2006/picture">
+                  <pic:nvPicPr>
+                    <pic:cNvPr id="2" name="Imagen 2" descr="Interfaz de usuario gráfica, Texto, Aplicación&#10;&#10;Descripción generada automáticamente"/>
+                    <pic:cNvPicPr/>
+                  </pic:nvPicPr>
+                  <pic:blipFill>
+                    <a:blip r:embed="rId6"/>
+                    <a:stretch>
+                      <a:fillRect/>
+                    </a:stretch>
+                  </pic:blipFill>
+                  <pic:spPr>
+                    <a:xfrm>
+                      <a:off x="0" y="0"/>
+                      <a:ext cx="5400040" cy="1657350"/>
+                    </a:xfrm>
+                    <a:prstGeom prst="rect">
+                      <a:avLst/>
+                    </a:prstGeom>
+                  </pic:spPr>
+                </pic:pic>
+              </a:graphicData>
+            </a:graphic>
+          </wp:inline>
+        </w:drawing>
+      </w:r>
+    </w:p>
+    <w:p>
+      <w:pPr>
+        <w:jc w:val="both"/>
+      </w:pPr>
+    </w:p>
+    <w:p>
+      <w:pPr>
+        <w:jc w:val="both"/>
+      </w:pPr>
+    </w:p>
+    <w:p>
+      <w:pPr>
+        <w:pStyle w:val="Prrafodelista"/>
+        <w:jc w:val="both"/>
+      </w:pPr>
+    </w:p>
+    <w:p>
+      <w:pPr>
+        <w:pStyle w:val="Prrafodelista"/>
+        <w:jc w:val="both"/>
+      </w:pPr>
     </w:p>
     <w:sectPr>
       <w:pgSz w:w="11906" w:h="16838"/>
@@ -203,6 +1545,273 @@
 <file path=word/numbering.xml><?xml version="1.0" encoding="utf-8"?>
 <w:numbering xmlns:wpc="http://schemas.microsoft.com/office/word/2010/wordprocessingCanvas" xmlns:cx="http://schemas.microsoft.com/office/drawing/2014/chartex" xmlns:cx1="http://schemas.microsoft.com/office/drawing/2015/9/8/chartex" xmlns:cx2="http://schemas.microsoft.com/office/drawing/2015/10/21/chartex" xmlns:cx3="http://schemas.microsoft.com/office/drawing/2016/5/9/chartex" xmlns:cx4="http://schemas.microsoft.com/office/drawing/2016/5/10/chartex" xmlns:cx5="http://schemas.microsoft.com/office/drawing/2016/5/11/chartex" xmlns:cx6="http://schemas.microsoft.com/office/drawing/2016/5/12/chartex" xmlns:cx7="http://schemas.microsoft.com/office/drawing/2016/5/13/chartex" xmlns:cx8="http://schemas.microsoft.com/office/drawing/2016/5/14/chartex" xmlns:mc="http://schemas.openxmlformats.org/markup-compatibility/2006" xmlns:aink="http://schemas.microsoft.com/office/drawing/2016/ink" xmlns:am3d="http://schemas.microsoft.com/office/drawing/2017/model3d" xmlns:o="urn:schemas-microsoft-com:office:office" xmlns:r="http://schemas.openxmlformats.org/officeDocument/2006/relationships" xmlns:m="http://schemas.openxmlformats.org/officeDocument/2006/math" xmlns:v="urn:schemas-microsoft-com:vml" xmlns:wp14="http://schemas.microsoft.com/office/word/2010/wordprocessingDrawing" xmlns:wp="http://schemas.openxmlformats.org/drawingml/2006/wordprocessingDrawing" xmlns:w10="urn:schemas-microsoft-com:office:word" xmlns:w="http://schemas.openxmlformats.org/wordprocessingml/2006/main" xmlns:w14="http://schemas.microsoft.com/office/word/2010/wordml" xmlns:w15="http://schemas.microsoft.com/office/word/2012/wordml" xmlns:w16cex="http://schemas.microsoft.com/office/word/2018/wordml/cex" xmlns:w16cid="http://schemas.microsoft.com/office/word/2016/wordml/cid" xmlns:w16="http://schemas.microsoft.com/office/word/2018/wordml" xmlns:w16sdtdh="http://schemas.microsoft.com/office/word/2020/wordml/sdtdatahash" xmlns:w16se="http://schemas.microsoft.com/office/word/2015/wordml/symex" xmlns:wpg="http://schemas.microsoft.com/office/word/2010/wordprocessingGroup" xmlns:wpi="http://schemas.microsoft.com/office/word/2010/wordprocessingInk" xmlns:wne="http://schemas.microsoft.com/office/word/2006/wordml" xmlns:wps="http://schemas.microsoft.com/office/word/2010/wordprocessingShape" mc:Ignorable="w14 w15 w16se w16cid w16 w16cex w16sdtdh wp14">
   <w:abstractNum w:abstractNumId="0" w15:restartNumberingAfterBreak="0">
+    <w:nsid w:val="287712D6"/>
+    <w:multiLevelType w:val="hybridMultilevel"/>
+    <w:tmpl w:val="F222B5FE"/>
+    <w:lvl w:ilvl="0" w:tplc="2C0A0011">
+      <w:start w:val="1"/>
+      <w:numFmt w:val="decimal"/>
+      <w:lvlText w:val="%1)"/>
+      <w:lvlJc w:val="left"/>
+      <w:pPr>
+        <w:ind w:left="720" w:hanging="360"/>
+      </w:pPr>
+      <w:rPr>
+        <w:rFonts w:hint="default"/>
+      </w:rPr>
+    </w:lvl>
+    <w:lvl w:ilvl="1" w:tplc="2C0A0019" w:tentative="1">
+      <w:start w:val="1"/>
+      <w:numFmt w:val="lowerLetter"/>
+      <w:lvlText w:val="%2."/>
+      <w:lvlJc w:val="left"/>
+      <w:pPr>
+        <w:ind w:left="1440" w:hanging="360"/>
+      </w:pPr>
+    </w:lvl>
+    <w:lvl w:ilvl="2" w:tplc="2C0A001B" w:tentative="1">
+      <w:start w:val="1"/>
+      <w:numFmt w:val="lowerRoman"/>
+      <w:lvlText w:val="%3."/>
+      <w:lvlJc w:val="right"/>
+      <w:pPr>
+        <w:ind w:left="2160" w:hanging="180"/>
+      </w:pPr>
+    </w:lvl>
+    <w:lvl w:ilvl="3" w:tplc="2C0A000F" w:tentative="1">
+      <w:start w:val="1"/>
+      <w:numFmt w:val="decimal"/>
+      <w:lvlText w:val="%4."/>
+      <w:lvlJc w:val="left"/>
+      <w:pPr>
+        <w:ind w:left="2880" w:hanging="360"/>
+      </w:pPr>
+    </w:lvl>
+    <w:lvl w:ilvl="4" w:tplc="2C0A0019" w:tentative="1">
+      <w:start w:val="1"/>
+      <w:numFmt w:val="lowerLetter"/>
+      <w:lvlText w:val="%5."/>
+      <w:lvlJc w:val="left"/>
+      <w:pPr>
+        <w:ind w:left="3600" w:hanging="360"/>
+      </w:pPr>
+    </w:lvl>
+    <w:lvl w:ilvl="5" w:tplc="2C0A001B" w:tentative="1">
+      <w:start w:val="1"/>
+      <w:numFmt w:val="lowerRoman"/>
+      <w:lvlText w:val="%6."/>
+      <w:lvlJc w:val="right"/>
+      <w:pPr>
+        <w:ind w:left="4320" w:hanging="180"/>
+      </w:pPr>
+    </w:lvl>
+    <w:lvl w:ilvl="6" w:tplc="2C0A000F" w:tentative="1">
+      <w:start w:val="1"/>
+      <w:numFmt w:val="decimal"/>
+      <w:lvlText w:val="%7."/>
+      <w:lvlJc w:val="left"/>
+      <w:pPr>
+        <w:ind w:left="5040" w:hanging="360"/>
+      </w:pPr>
+    </w:lvl>
+    <w:lvl w:ilvl="7" w:tplc="2C0A0019" w:tentative="1">
+      <w:start w:val="1"/>
+      <w:numFmt w:val="lowerLetter"/>
+      <w:lvlText w:val="%8."/>
+      <w:lvlJc w:val="left"/>
+      <w:pPr>
+        <w:ind w:left="5760" w:hanging="360"/>
+      </w:pPr>
+    </w:lvl>
+    <w:lvl w:ilvl="8" w:tplc="2C0A001B" w:tentative="1">
+      <w:start w:val="1"/>
+      <w:numFmt w:val="lowerRoman"/>
+      <w:lvlText w:val="%9."/>
+      <w:lvlJc w:val="right"/>
+      <w:pPr>
+        <w:ind w:left="6480" w:hanging="180"/>
+      </w:pPr>
+    </w:lvl>
+  </w:abstractNum>
+  <w:abstractNum w:abstractNumId="1" w15:restartNumberingAfterBreak="0">
+    <w:nsid w:val="31357E79"/>
+    <w:multiLevelType w:val="hybridMultilevel"/>
+    <w:tmpl w:val="8B1893D8"/>
+    <w:lvl w:ilvl="0" w:tplc="2C0A0011">
+      <w:start w:val="1"/>
+      <w:numFmt w:val="decimal"/>
+      <w:lvlText w:val="%1)"/>
+      <w:lvlJc w:val="left"/>
+      <w:pPr>
+        <w:ind w:left="720" w:hanging="360"/>
+      </w:pPr>
+      <w:rPr>
+        <w:rFonts w:hint="default"/>
+      </w:rPr>
+    </w:lvl>
+    <w:lvl w:ilvl="1" w:tplc="2C0A0019" w:tentative="1">
+      <w:start w:val="1"/>
+      <w:numFmt w:val="lowerLetter"/>
+      <w:lvlText w:val="%2."/>
+      <w:lvlJc w:val="left"/>
+      <w:pPr>
+        <w:ind w:left="1440" w:hanging="360"/>
+      </w:pPr>
+    </w:lvl>
+    <w:lvl w:ilvl="2" w:tplc="2C0A001B" w:tentative="1">
+      <w:start w:val="1"/>
+      <w:numFmt w:val="lowerRoman"/>
+      <w:lvlText w:val="%3."/>
+      <w:lvlJc w:val="right"/>
+      <w:pPr>
+        <w:ind w:left="2160" w:hanging="180"/>
+      </w:pPr>
+    </w:lvl>
+    <w:lvl w:ilvl="3" w:tplc="2C0A000F" w:tentative="1">
+      <w:start w:val="1"/>
+      <w:numFmt w:val="decimal"/>
+      <w:lvlText w:val="%4."/>
+      <w:lvlJc w:val="left"/>
+      <w:pPr>
+        <w:ind w:left="2880" w:hanging="360"/>
+      </w:pPr>
+    </w:lvl>
+    <w:lvl w:ilvl="4" w:tplc="2C0A0019" w:tentative="1">
+      <w:start w:val="1"/>
+      <w:numFmt w:val="lowerLetter"/>
+      <w:lvlText w:val="%5."/>
+      <w:lvlJc w:val="left"/>
+      <w:pPr>
+        <w:ind w:left="3600" w:hanging="360"/>
+      </w:pPr>
+    </w:lvl>
+    <w:lvl w:ilvl="5" w:tplc="2C0A001B" w:tentative="1">
+      <w:start w:val="1"/>
+      <w:numFmt w:val="lowerRoman"/>
+      <w:lvlText w:val="%6."/>
+      <w:lvlJc w:val="right"/>
+      <w:pPr>
+        <w:ind w:left="4320" w:hanging="180"/>
+      </w:pPr>
+    </w:lvl>
+    <w:lvl w:ilvl="6" w:tplc="2C0A000F" w:tentative="1">
+      <w:start w:val="1"/>
+      <w:numFmt w:val="decimal"/>
+      <w:lvlText w:val="%7."/>
+      <w:lvlJc w:val="left"/>
+      <w:pPr>
+        <w:ind w:left="5040" w:hanging="360"/>
+      </w:pPr>
+    </w:lvl>
+    <w:lvl w:ilvl="7" w:tplc="2C0A0019" w:tentative="1">
+      <w:start w:val="1"/>
+      <w:numFmt w:val="lowerLetter"/>
+      <w:lvlText w:val="%8."/>
+      <w:lvlJc w:val="left"/>
+      <w:pPr>
+        <w:ind w:left="5760" w:hanging="360"/>
+      </w:pPr>
+    </w:lvl>
+    <w:lvl w:ilvl="8" w:tplc="2C0A001B" w:tentative="1">
+      <w:start w:val="1"/>
+      <w:numFmt w:val="lowerRoman"/>
+      <w:lvlText w:val="%9."/>
+      <w:lvlJc w:val="right"/>
+      <w:pPr>
+        <w:ind w:left="6480" w:hanging="180"/>
+      </w:pPr>
+    </w:lvl>
+  </w:abstractNum>
+  <w:abstractNum w:abstractNumId="2" w15:restartNumberingAfterBreak="0">
+    <w:nsid w:val="4A2A731B"/>
+    <w:multiLevelType w:val="hybridMultilevel"/>
+    <w:tmpl w:val="BA642C14"/>
+    <w:lvl w:ilvl="0" w:tplc="2C0A0011">
+      <w:start w:val="1"/>
+      <w:numFmt w:val="decimal"/>
+      <w:lvlText w:val="%1)"/>
+      <w:lvlJc w:val="left"/>
+      <w:pPr>
+        <w:ind w:left="720" w:hanging="360"/>
+      </w:pPr>
+      <w:rPr>
+        <w:rFonts w:hint="default"/>
+      </w:rPr>
+    </w:lvl>
+    <w:lvl w:ilvl="1" w:tplc="2C0A0019" w:tentative="1">
+      <w:start w:val="1"/>
+      <w:numFmt w:val="lowerLetter"/>
+      <w:lvlText w:val="%2."/>
+      <w:lvlJc w:val="left"/>
+      <w:pPr>
+        <w:ind w:left="1440" w:hanging="360"/>
+      </w:pPr>
+    </w:lvl>
+    <w:lvl w:ilvl="2" w:tplc="2C0A001B" w:tentative="1">
+      <w:start w:val="1"/>
+      <w:numFmt w:val="lowerRoman"/>
+      <w:lvlText w:val="%3."/>
+      <w:lvlJc w:val="right"/>
+      <w:pPr>
+        <w:ind w:left="2160" w:hanging="180"/>
+      </w:pPr>
+    </w:lvl>
+    <w:lvl w:ilvl="3" w:tplc="2C0A000F" w:tentative="1">
+      <w:start w:val="1"/>
+      <w:numFmt w:val="decimal"/>
+      <w:lvlText w:val="%4."/>
+      <w:lvlJc w:val="left"/>
+      <w:pPr>
+        <w:ind w:left="2880" w:hanging="360"/>
+      </w:pPr>
+    </w:lvl>
+    <w:lvl w:ilvl="4" w:tplc="2C0A0019" w:tentative="1">
+      <w:start w:val="1"/>
+      <w:numFmt w:val="lowerLetter"/>
+      <w:lvlText w:val="%5."/>
+      <w:lvlJc w:val="left"/>
+      <w:pPr>
+        <w:ind w:left="3600" w:hanging="360"/>
+      </w:pPr>
+    </w:lvl>
+    <w:lvl w:ilvl="5" w:tplc="2C0A001B" w:tentative="1">
+      <w:start w:val="1"/>
+      <w:numFmt w:val="lowerRoman"/>
+      <w:lvlText w:val="%6."/>
+      <w:lvlJc w:val="right"/>
+      <w:pPr>
+        <w:ind w:left="4320" w:hanging="180"/>
+      </w:pPr>
+    </w:lvl>
+    <w:lvl w:ilvl="6" w:tplc="2C0A000F" w:tentative="1">
+      <w:start w:val="1"/>
+      <w:numFmt w:val="decimal"/>
+      <w:lvlText w:val="%7."/>
+      <w:lvlJc w:val="left"/>
+      <w:pPr>
+        <w:ind w:left="5040" w:hanging="360"/>
+      </w:pPr>
+    </w:lvl>
+    <w:lvl w:ilvl="7" w:tplc="2C0A0019" w:tentative="1">
+      <w:start w:val="1"/>
+      <w:numFmt w:val="lowerLetter"/>
+      <w:lvlText w:val="%8."/>
+      <w:lvlJc w:val="left"/>
+      <w:pPr>
+        <w:ind w:left="5760" w:hanging="360"/>
+      </w:pPr>
+    </w:lvl>
+    <w:lvl w:ilvl="8" w:tplc="2C0A001B" w:tentative="1">
+      <w:start w:val="1"/>
+      <w:numFmt w:val="lowerRoman"/>
+      <w:lvlText w:val="%9."/>
+      <w:lvlJc w:val="right"/>
+      <w:pPr>
+        <w:ind w:left="6480" w:hanging="180"/>
+      </w:pPr>
+    </w:lvl>
+  </w:abstractNum>
+  <w:abstractNum w:abstractNumId="3" w15:restartNumberingAfterBreak="0">
     <w:nsid w:val="4BB528EC"/>
     <w:multiLevelType w:val="hybridMultilevel"/>
     <w:tmpl w:val="8E1C37A2"/>
@@ -291,7 +1900,96 @@
       </w:pPr>
     </w:lvl>
   </w:abstractNum>
-  <w:abstractNum w:abstractNumId="1" w15:restartNumberingAfterBreak="0">
+  <w:abstractNum w:abstractNumId="4" w15:restartNumberingAfterBreak="0">
+    <w:nsid w:val="4BDD33B0"/>
+    <w:multiLevelType w:val="hybridMultilevel"/>
+    <w:tmpl w:val="9CC6C618"/>
+    <w:lvl w:ilvl="0" w:tplc="2C0A0011">
+      <w:start w:val="1"/>
+      <w:numFmt w:val="decimal"/>
+      <w:lvlText w:val="%1)"/>
+      <w:lvlJc w:val="left"/>
+      <w:pPr>
+        <w:ind w:left="720" w:hanging="360"/>
+      </w:pPr>
+      <w:rPr>
+        <w:rFonts w:hint="default"/>
+      </w:rPr>
+    </w:lvl>
+    <w:lvl w:ilvl="1" w:tplc="2C0A0019" w:tentative="1">
+      <w:start w:val="1"/>
+      <w:numFmt w:val="lowerLetter"/>
+      <w:lvlText w:val="%2."/>
+      <w:lvlJc w:val="left"/>
+      <w:pPr>
+        <w:ind w:left="1440" w:hanging="360"/>
+      </w:pPr>
+    </w:lvl>
+    <w:lvl w:ilvl="2" w:tplc="2C0A001B" w:tentative="1">
+      <w:start w:val="1"/>
+      <w:numFmt w:val="lowerRoman"/>
+      <w:lvlText w:val="%3."/>
+      <w:lvlJc w:val="right"/>
+      <w:pPr>
+        <w:ind w:left="2160" w:hanging="180"/>
+      </w:pPr>
+    </w:lvl>
+    <w:lvl w:ilvl="3" w:tplc="2C0A000F" w:tentative="1">
+      <w:start w:val="1"/>
+      <w:numFmt w:val="decimal"/>
+      <w:lvlText w:val="%4."/>
+      <w:lvlJc w:val="left"/>
+      <w:pPr>
+        <w:ind w:left="2880" w:hanging="360"/>
+      </w:pPr>
+    </w:lvl>
+    <w:lvl w:ilvl="4" w:tplc="2C0A0019" w:tentative="1">
+      <w:start w:val="1"/>
+      <w:numFmt w:val="lowerLetter"/>
+      <w:lvlText w:val="%5."/>
+      <w:lvlJc w:val="left"/>
+      <w:pPr>
+        <w:ind w:left="3600" w:hanging="360"/>
+      </w:pPr>
+    </w:lvl>
+    <w:lvl w:ilvl="5" w:tplc="2C0A001B" w:tentative="1">
+      <w:start w:val="1"/>
+      <w:numFmt w:val="lowerRoman"/>
+      <w:lvlText w:val="%6."/>
+      <w:lvlJc w:val="right"/>
+      <w:pPr>
+        <w:ind w:left="4320" w:hanging="180"/>
+      </w:pPr>
+    </w:lvl>
+    <w:lvl w:ilvl="6" w:tplc="2C0A000F" w:tentative="1">
+      <w:start w:val="1"/>
+      <w:numFmt w:val="decimal"/>
+      <w:lvlText w:val="%7."/>
+      <w:lvlJc w:val="left"/>
+      <w:pPr>
+        <w:ind w:left="5040" w:hanging="360"/>
+      </w:pPr>
+    </w:lvl>
+    <w:lvl w:ilvl="7" w:tplc="2C0A0019" w:tentative="1">
+      <w:start w:val="1"/>
+      <w:numFmt w:val="lowerLetter"/>
+      <w:lvlText w:val="%8."/>
+      <w:lvlJc w:val="left"/>
+      <w:pPr>
+        <w:ind w:left="5760" w:hanging="360"/>
+      </w:pPr>
+    </w:lvl>
+    <w:lvl w:ilvl="8" w:tplc="2C0A001B" w:tentative="1">
+      <w:start w:val="1"/>
+      <w:numFmt w:val="lowerRoman"/>
+      <w:lvlText w:val="%9."/>
+      <w:lvlJc w:val="right"/>
+      <w:pPr>
+        <w:ind w:left="6480" w:hanging="180"/>
+      </w:pPr>
+    </w:lvl>
+  </w:abstractNum>
+  <w:abstractNum w:abstractNumId="5" w15:restartNumberingAfterBreak="0">
     <w:nsid w:val="633B2D03"/>
     <w:multiLevelType w:val="hybridMultilevel"/>
     <w:tmpl w:val="E29E8CB2"/>
@@ -404,10 +2102,206 @@
       </w:rPr>
     </w:lvl>
   </w:abstractNum>
+  <w:abstractNum w:abstractNumId="6" w15:restartNumberingAfterBreak="0">
+    <w:nsid w:val="69483D56"/>
+    <w:multiLevelType w:val="hybridMultilevel"/>
+    <w:tmpl w:val="F2402A3A"/>
+    <w:lvl w:ilvl="0" w:tplc="2C0A0011">
+      <w:start w:val="1"/>
+      <w:numFmt w:val="decimal"/>
+      <w:lvlText w:val="%1)"/>
+      <w:lvlJc w:val="left"/>
+      <w:pPr>
+        <w:ind w:left="720" w:hanging="360"/>
+      </w:pPr>
+      <w:rPr>
+        <w:rFonts w:hint="default"/>
+      </w:rPr>
+    </w:lvl>
+    <w:lvl w:ilvl="1" w:tplc="2C0A0019" w:tentative="1">
+      <w:start w:val="1"/>
+      <w:numFmt w:val="lowerLetter"/>
+      <w:lvlText w:val="%2."/>
+      <w:lvlJc w:val="left"/>
+      <w:pPr>
+        <w:ind w:left="1440" w:hanging="360"/>
+      </w:pPr>
+    </w:lvl>
+    <w:lvl w:ilvl="2" w:tplc="2C0A001B" w:tentative="1">
+      <w:start w:val="1"/>
+      <w:numFmt w:val="lowerRoman"/>
+      <w:lvlText w:val="%3."/>
+      <w:lvlJc w:val="right"/>
+      <w:pPr>
+        <w:ind w:left="2160" w:hanging="180"/>
+      </w:pPr>
+    </w:lvl>
+    <w:lvl w:ilvl="3" w:tplc="2C0A000F" w:tentative="1">
+      <w:start w:val="1"/>
+      <w:numFmt w:val="decimal"/>
+      <w:lvlText w:val="%4."/>
+      <w:lvlJc w:val="left"/>
+      <w:pPr>
+        <w:ind w:left="2880" w:hanging="360"/>
+      </w:pPr>
+    </w:lvl>
+    <w:lvl w:ilvl="4" w:tplc="2C0A0019" w:tentative="1">
+      <w:start w:val="1"/>
+      <w:numFmt w:val="lowerLetter"/>
+      <w:lvlText w:val="%5."/>
+      <w:lvlJc w:val="left"/>
+      <w:pPr>
+        <w:ind w:left="3600" w:hanging="360"/>
+      </w:pPr>
+    </w:lvl>
+    <w:lvl w:ilvl="5" w:tplc="2C0A001B" w:tentative="1">
+      <w:start w:val="1"/>
+      <w:numFmt w:val="lowerRoman"/>
+      <w:lvlText w:val="%6."/>
+      <w:lvlJc w:val="right"/>
+      <w:pPr>
+        <w:ind w:left="4320" w:hanging="180"/>
+      </w:pPr>
+    </w:lvl>
+    <w:lvl w:ilvl="6" w:tplc="2C0A000F" w:tentative="1">
+      <w:start w:val="1"/>
+      <w:numFmt w:val="decimal"/>
+      <w:lvlText w:val="%7."/>
+      <w:lvlJc w:val="left"/>
+      <w:pPr>
+        <w:ind w:left="5040" w:hanging="360"/>
+      </w:pPr>
+    </w:lvl>
+    <w:lvl w:ilvl="7" w:tplc="2C0A0019" w:tentative="1">
+      <w:start w:val="1"/>
+      <w:numFmt w:val="lowerLetter"/>
+      <w:lvlText w:val="%8."/>
+      <w:lvlJc w:val="left"/>
+      <w:pPr>
+        <w:ind w:left="5760" w:hanging="360"/>
+      </w:pPr>
+    </w:lvl>
+    <w:lvl w:ilvl="8" w:tplc="2C0A001B" w:tentative="1">
+      <w:start w:val="1"/>
+      <w:numFmt w:val="lowerRoman"/>
+      <w:lvlText w:val="%9."/>
+      <w:lvlJc w:val="right"/>
+      <w:pPr>
+        <w:ind w:left="6480" w:hanging="180"/>
+      </w:pPr>
+    </w:lvl>
+  </w:abstractNum>
+  <w:abstractNum w:abstractNumId="7" w15:restartNumberingAfterBreak="0">
+    <w:nsid w:val="72CB1841"/>
+    <w:multiLevelType w:val="hybridMultilevel"/>
+    <w:tmpl w:val="A9A23C9C"/>
+    <w:lvl w:ilvl="0" w:tplc="2C0A0011">
+      <w:start w:val="1"/>
+      <w:numFmt w:val="decimal"/>
+      <w:lvlText w:val="%1)"/>
+      <w:lvlJc w:val="left"/>
+      <w:pPr>
+        <w:ind w:left="720" w:hanging="360"/>
+      </w:pPr>
+      <w:rPr>
+        <w:rFonts w:hint="default"/>
+      </w:rPr>
+    </w:lvl>
+    <w:lvl w:ilvl="1" w:tplc="2C0A0019" w:tentative="1">
+      <w:start w:val="1"/>
+      <w:numFmt w:val="lowerLetter"/>
+      <w:lvlText w:val="%2."/>
+      <w:lvlJc w:val="left"/>
+      <w:pPr>
+        <w:ind w:left="1440" w:hanging="360"/>
+      </w:pPr>
+    </w:lvl>
+    <w:lvl w:ilvl="2" w:tplc="2C0A001B" w:tentative="1">
+      <w:start w:val="1"/>
+      <w:numFmt w:val="lowerRoman"/>
+      <w:lvlText w:val="%3."/>
+      <w:lvlJc w:val="right"/>
+      <w:pPr>
+        <w:ind w:left="2160" w:hanging="180"/>
+      </w:pPr>
+    </w:lvl>
+    <w:lvl w:ilvl="3" w:tplc="2C0A000F" w:tentative="1">
+      <w:start w:val="1"/>
+      <w:numFmt w:val="decimal"/>
+      <w:lvlText w:val="%4."/>
+      <w:lvlJc w:val="left"/>
+      <w:pPr>
+        <w:ind w:left="2880" w:hanging="360"/>
+      </w:pPr>
+    </w:lvl>
+    <w:lvl w:ilvl="4" w:tplc="2C0A0019" w:tentative="1">
+      <w:start w:val="1"/>
+      <w:numFmt w:val="lowerLetter"/>
+      <w:lvlText w:val="%5."/>
+      <w:lvlJc w:val="left"/>
+      <w:pPr>
+        <w:ind w:left="3600" w:hanging="360"/>
+      </w:pPr>
+    </w:lvl>
+    <w:lvl w:ilvl="5" w:tplc="2C0A001B" w:tentative="1">
+      <w:start w:val="1"/>
+      <w:numFmt w:val="lowerRoman"/>
+      <w:lvlText w:val="%6."/>
+      <w:lvlJc w:val="right"/>
+      <w:pPr>
+        <w:ind w:left="4320" w:hanging="180"/>
+      </w:pPr>
+    </w:lvl>
+    <w:lvl w:ilvl="6" w:tplc="2C0A000F" w:tentative="1">
+      <w:start w:val="1"/>
+      <w:numFmt w:val="decimal"/>
+      <w:lvlText w:val="%7."/>
+      <w:lvlJc w:val="left"/>
+      <w:pPr>
+        <w:ind w:left="5040" w:hanging="360"/>
+      </w:pPr>
+    </w:lvl>
+    <w:lvl w:ilvl="7" w:tplc="2C0A0019" w:tentative="1">
+      <w:start w:val="1"/>
+      <w:numFmt w:val="lowerLetter"/>
+      <w:lvlText w:val="%8."/>
+      <w:lvlJc w:val="left"/>
+      <w:pPr>
+        <w:ind w:left="5760" w:hanging="360"/>
+      </w:pPr>
+    </w:lvl>
+    <w:lvl w:ilvl="8" w:tplc="2C0A001B" w:tentative="1">
+      <w:start w:val="1"/>
+      <w:numFmt w:val="lowerRoman"/>
+      <w:lvlText w:val="%9."/>
+      <w:lvlJc w:val="right"/>
+      <w:pPr>
+        <w:ind w:left="6480" w:hanging="180"/>
+      </w:pPr>
+    </w:lvl>
+  </w:abstractNum>
   <w:num w:numId="1">
+    <w:abstractNumId w:val="3"/>
+  </w:num>
+  <w:num w:numId="2">
+    <w:abstractNumId w:val="5"/>
+  </w:num>
+  <w:num w:numId="3">
     <w:abstractNumId w:val="0"/>
   </w:num>
-  <w:num w:numId="2">
+  <w:num w:numId="4">
+    <w:abstractNumId w:val="4"/>
+  </w:num>
+  <w:num w:numId="5">
+    <w:abstractNumId w:val="7"/>
+  </w:num>
+  <w:num w:numId="6">
+    <w:abstractNumId w:val="2"/>
+  </w:num>
+  <w:num w:numId="7">
+    <w:abstractNumId w:val="6"/>
+  </w:num>
+  <w:num w:numId="8">
     <w:abstractNumId w:val="1"/>
   </w:num>
 </w:numbering>

</xml_diff>